<commit_message>
Fatto una prima bozza del documento redatto
</commit_message>
<xml_diff>
--- a/1)Analisi dei requisiti/1.3)Glossario dei termini.docx
+++ b/1)Analisi dei requisiti/1.3)Glossario dei termini.docx
@@ -29,8 +29,8 @@
         <w:tblLook w:val="04A0" w:firstRow="1" w:lastRow="0" w:firstColumn="1" w:lastColumn="0" w:noHBand="0" w:noVBand="1"/>
       </w:tblPr>
       <w:tblGrid>
-        <w:gridCol w:w="1571"/>
-        <w:gridCol w:w="3014"/>
+        <w:gridCol w:w="1623"/>
+        <w:gridCol w:w="2962"/>
         <w:gridCol w:w="1683"/>
         <w:gridCol w:w="2372"/>
       </w:tblGrid>
@@ -57,6 +57,7 @@
                 <w:szCs w:val="40"/>
               </w:rPr>
             </w:pPr>
+            <w:bookmarkStart w:id="0" w:name="_Hlk118728662"/>
             <w:r>
               <w:rPr>
                 <w:rFonts w:ascii="Times New Roman" w:hAnsi="Times New Roman" w:cs="Times New Roman"/>
@@ -178,8 +179,14 @@
             </w:tcBorders>
           </w:tcPr>
           <w:p>
-            <w:r>
-              <w:rPr>
+            <w:pPr>
+              <w:rPr>
+                <w:rFonts w:ascii="Univers" w:hAnsi="Univers"/>
+              </w:rPr>
+            </w:pPr>
+            <w:r>
+              <w:rPr>
+                <w:rFonts w:ascii="Univers" w:hAnsi="Univers"/>
                 <w:highlight w:val="yellow"/>
               </w:rPr>
               <w:t>Acquisto</w:t>
@@ -200,24 +207,24 @@
               <w:adjustRightInd w:val="0"/>
               <w:cnfStyle w:val="000000100000" w:firstRow="0" w:lastRow="0" w:firstColumn="0" w:lastColumn="0" w:oddVBand="0" w:evenVBand="0" w:oddHBand="1" w:evenHBand="0" w:firstRowFirstColumn="0" w:firstRowLastColumn="0" w:lastRowFirstColumn="0" w:lastRowLastColumn="0"/>
               <w:rPr>
-                <w:rFonts w:ascii="ArialNarrow" w:hAnsi="ArialNarrow" w:cs="ArialNarrow"/>
-              </w:rPr>
-            </w:pPr>
-            <w:r>
-              <w:rPr>
-                <w:rFonts w:ascii="ArialNarrow" w:hAnsi="ArialNarrow" w:cs="ArialNarrow"/>
+                <w:rFonts w:ascii="Univers" w:hAnsi="Univers" w:cs="ArialNarrow"/>
+              </w:rPr>
+            </w:pPr>
+            <w:r>
+              <w:rPr>
+                <w:rFonts w:ascii="Univers" w:hAnsi="Univers" w:cs="ArialNarrow"/>
               </w:rPr>
               <w:t>Azione mediante la quale un cliente entra in possesso di uno o più</w:t>
             </w:r>
             <w:r>
               <w:rPr>
-                <w:rFonts w:ascii="ArialNarrow" w:hAnsi="ArialNarrow" w:cs="ArialNarrow"/>
+                <w:rFonts w:ascii="Univers" w:hAnsi="Univers" w:cs="ArialNarrow"/>
               </w:rPr>
               <w:t xml:space="preserve"> </w:t>
             </w:r>
             <w:r>
               <w:rPr>
-                <w:rFonts w:ascii="ArialNarrow" w:hAnsi="ArialNarrow" w:cs="ArialNarrow"/>
+                <w:rFonts w:ascii="Univers" w:hAnsi="Univers" w:cs="ArialNarrow"/>
               </w:rPr>
               <w:t>beni presenti.</w:t>
             </w:r>
@@ -234,6 +241,7 @@
             <w:pPr>
               <w:cnfStyle w:val="000000100000" w:firstRow="0" w:lastRow="0" w:firstColumn="0" w:lastColumn="0" w:oddVBand="0" w:evenVBand="0" w:oddHBand="1" w:evenHBand="0" w:firstRowFirstColumn="0" w:firstRowLastColumn="0" w:lastRowFirstColumn="0" w:lastRowLastColumn="0"/>
               <w:rPr>
+                <w:rFonts w:ascii="Univers" w:hAnsi="Univers"/>
                 <w:b/>
                 <w:bCs/>
               </w:rPr>
@@ -250,11 +258,20 @@
           <w:p>
             <w:pPr>
               <w:cnfStyle w:val="000000100000" w:firstRow="0" w:lastRow="0" w:firstColumn="0" w:lastColumn="0" w:oddVBand="0" w:evenVBand="0" w:oddHBand="1" w:evenHBand="0" w:firstRowFirstColumn="0" w:firstRowLastColumn="0" w:lastRowFirstColumn="0" w:lastRowLastColumn="0"/>
-            </w:pPr>
-            <w:r>
+              <w:rPr>
+                <w:rFonts w:ascii="Univers" w:hAnsi="Univers"/>
+              </w:rPr>
+            </w:pPr>
+            <w:r>
+              <w:rPr>
+                <w:rFonts w:ascii="Univers" w:hAnsi="Univers"/>
+              </w:rPr>
               <w:t>P</w:t>
             </w:r>
             <w:r>
+              <w:rPr>
+                <w:rFonts w:ascii="Univers" w:hAnsi="Univers"/>
+              </w:rPr>
               <w:t>rodotti finiti,</w:t>
             </w:r>
           </w:p>
@@ -262,14 +279,21 @@
             <w:pPr>
               <w:cnfStyle w:val="000000100000" w:firstRow="0" w:lastRow="0" w:firstColumn="0" w:lastColumn="0" w:oddVBand="0" w:evenVBand="0" w:oddHBand="1" w:evenHBand="0" w:firstRowFirstColumn="0" w:firstRowLastColumn="0" w:lastRowFirstColumn="0" w:lastRowLastColumn="0"/>
               <w:rPr>
+                <w:rFonts w:ascii="Univers" w:hAnsi="Univers"/>
                 <w:b/>
                 <w:bCs/>
               </w:rPr>
             </w:pPr>
             <w:r>
+              <w:rPr>
+                <w:rFonts w:ascii="Univers" w:hAnsi="Univers"/>
+              </w:rPr>
               <w:t>fornitori, clienti, materie prime</w:t>
             </w:r>
             <w:r>
+              <w:rPr>
+                <w:rFonts w:ascii="Univers" w:hAnsi="Univers"/>
+              </w:rPr>
               <w:t>, semilavorati, magazzino</w:t>
             </w:r>
           </w:p>
@@ -286,8 +310,14 @@
             </w:tcBorders>
           </w:tcPr>
           <w:p>
-            <w:r>
-              <w:rPr>
+            <w:pPr>
+              <w:rPr>
+                <w:rFonts w:ascii="Univers" w:hAnsi="Univers"/>
+              </w:rPr>
+            </w:pPr>
+            <w:r>
+              <w:rPr>
+                <w:rFonts w:ascii="Univers" w:hAnsi="Univers"/>
                 <w:highlight w:val="yellow"/>
               </w:rPr>
               <w:t>Autisti</w:t>
@@ -308,12 +338,12 @@
               <w:adjustRightInd w:val="0"/>
               <w:cnfStyle w:val="000000000000" w:firstRow="0" w:lastRow="0" w:firstColumn="0" w:lastColumn="0" w:oddVBand="0" w:evenVBand="0" w:oddHBand="0" w:evenHBand="0" w:firstRowFirstColumn="0" w:firstRowLastColumn="0" w:lastRowFirstColumn="0" w:lastRowLastColumn="0"/>
               <w:rPr>
-                <w:rFonts w:ascii="ArialNarrow" w:hAnsi="ArialNarrow" w:cs="ArialNarrow"/>
-              </w:rPr>
-            </w:pPr>
-            <w:r>
-              <w:rPr>
-                <w:rFonts w:ascii="ArialNarrow" w:hAnsi="ArialNarrow" w:cs="ArialNarrow"/>
+                <w:rFonts w:ascii="Univers" w:hAnsi="Univers" w:cs="ArialNarrow"/>
+              </w:rPr>
+            </w:pPr>
+            <w:r>
+              <w:rPr>
+                <w:rFonts w:ascii="Univers" w:hAnsi="Univers" w:cs="ArialNarrow"/>
               </w:rPr>
               <w:t>Persone adibite al trasporto sia interno che esterno dei prodotti</w:t>
             </w:r>
@@ -329,12 +359,15 @@
           <w:p>
             <w:pPr>
               <w:cnfStyle w:val="000000000000" w:firstRow="0" w:lastRow="0" w:firstColumn="0" w:lastColumn="0" w:oddVBand="0" w:evenVBand="0" w:oddHBand="0" w:evenHBand="0" w:firstRowFirstColumn="0" w:firstRowLastColumn="0" w:lastRowFirstColumn="0" w:lastRowLastColumn="0"/>
-            </w:pPr>
-            <w:r>
-              <w:t>T</w:t>
-            </w:r>
-            <w:r>
-              <w:t>rasportatori</w:t>
+              <w:rPr>
+                <w:rFonts w:ascii="Univers" w:hAnsi="Univers"/>
+              </w:rPr>
+            </w:pPr>
+            <w:r>
+              <w:rPr>
+                <w:rFonts w:ascii="Univers" w:hAnsi="Univers"/>
+              </w:rPr>
+              <w:t>Trasportatori</w:t>
             </w:r>
           </w:p>
         </w:tc>
@@ -348,8 +381,14 @@
           <w:p>
             <w:pPr>
               <w:cnfStyle w:val="000000000000" w:firstRow="0" w:lastRow="0" w:firstColumn="0" w:lastColumn="0" w:oddVBand="0" w:evenVBand="0" w:oddHBand="0" w:evenHBand="0" w:firstRowFirstColumn="0" w:firstRowLastColumn="0" w:lastRowFirstColumn="0" w:lastRowLastColumn="0"/>
-            </w:pPr>
-            <w:r>
+              <w:rPr>
+                <w:rFonts w:ascii="Univers" w:hAnsi="Univers"/>
+              </w:rPr>
+            </w:pPr>
+            <w:r>
+              <w:rPr>
+                <w:rFonts w:ascii="Univers" w:hAnsi="Univers"/>
+              </w:rPr>
               <w:t xml:space="preserve">Prodotti finiti, materie prime, semilavorati, magazzino </w:t>
             </w:r>
           </w:p>
@@ -368,8 +407,14 @@
             </w:tcBorders>
           </w:tcPr>
           <w:p>
-            <w:r>
-              <w:rPr>
+            <w:pPr>
+              <w:rPr>
+                <w:rFonts w:ascii="Univers" w:hAnsi="Univers"/>
+              </w:rPr>
+            </w:pPr>
+            <w:r>
+              <w:rPr>
+                <w:rFonts w:ascii="Univers" w:hAnsi="Univers"/>
                 <w:highlight w:val="yellow"/>
               </w:rPr>
               <w:t>Cliente</w:t>
@@ -387,13 +432,14 @@
             <w:pPr>
               <w:cnfStyle w:val="000000100000" w:firstRow="0" w:lastRow="0" w:firstColumn="0" w:lastColumn="0" w:oddVBand="0" w:evenVBand="0" w:oddHBand="1" w:evenHBand="0" w:firstRowFirstColumn="0" w:firstRowLastColumn="0" w:lastRowFirstColumn="0" w:lastRowLastColumn="0"/>
               <w:rPr>
+                <w:rFonts w:ascii="Univers" w:hAnsi="Univers"/>
                 <w:b/>
                 <w:bCs/>
               </w:rPr>
             </w:pPr>
             <w:r>
               <w:rPr>
-                <w:rFonts w:ascii="ArialNarrow" w:hAnsi="ArialNarrow" w:cs="ArialNarrow"/>
+                <w:rFonts w:ascii="Univers" w:hAnsi="Univers" w:cs="ArialNarrow"/>
               </w:rPr>
               <w:t xml:space="preserve">Azienda che acquista le suole prodotte dalla nostra azienda </w:t>
             </w:r>
@@ -409,8 +455,14 @@
           <w:p>
             <w:pPr>
               <w:cnfStyle w:val="000000100000" w:firstRow="0" w:lastRow="0" w:firstColumn="0" w:lastColumn="0" w:oddVBand="0" w:evenVBand="0" w:oddHBand="1" w:evenHBand="0" w:firstRowFirstColumn="0" w:firstRowLastColumn="0" w:lastRowFirstColumn="0" w:lastRowLastColumn="0"/>
-            </w:pPr>
-            <w:r>
+              <w:rPr>
+                <w:rFonts w:ascii="Univers" w:hAnsi="Univers"/>
+              </w:rPr>
+            </w:pPr>
+            <w:r>
+              <w:rPr>
+                <w:rFonts w:ascii="Univers" w:hAnsi="Univers"/>
+              </w:rPr>
               <w:t xml:space="preserve">Acquirente, compratore </w:t>
             </w:r>
           </w:p>
@@ -425,8 +477,14 @@
           <w:p>
             <w:pPr>
               <w:cnfStyle w:val="000000100000" w:firstRow="0" w:lastRow="0" w:firstColumn="0" w:lastColumn="0" w:oddVBand="0" w:evenVBand="0" w:oddHBand="1" w:evenHBand="0" w:firstRowFirstColumn="0" w:firstRowLastColumn="0" w:lastRowFirstColumn="0" w:lastRowLastColumn="0"/>
-            </w:pPr>
-            <w:r>
+              <w:rPr>
+                <w:rFonts w:ascii="Univers" w:hAnsi="Univers"/>
+              </w:rPr>
+            </w:pPr>
+            <w:r>
+              <w:rPr>
+                <w:rFonts w:ascii="Univers" w:hAnsi="Univers"/>
+              </w:rPr>
               <w:t>Prodotti finiti</w:t>
             </w:r>
           </w:p>
@@ -442,8 +500,14 @@
             </w:tcBorders>
           </w:tcPr>
           <w:p>
-            <w:r>
-              <w:rPr>
+            <w:pPr>
+              <w:rPr>
+                <w:rFonts w:ascii="Univers" w:hAnsi="Univers"/>
+              </w:rPr>
+            </w:pPr>
+            <w:r>
+              <w:rPr>
+                <w:rFonts w:ascii="Univers" w:hAnsi="Univers"/>
                 <w:highlight w:val="yellow"/>
               </w:rPr>
               <w:t>Codice identificativo</w:t>
@@ -461,24 +525,24 @@
             <w:pPr>
               <w:cnfStyle w:val="000000000000" w:firstRow="0" w:lastRow="0" w:firstColumn="0" w:lastColumn="0" w:oddVBand="0" w:evenVBand="0" w:oddHBand="0" w:evenHBand="0" w:firstRowFirstColumn="0" w:firstRowLastColumn="0" w:lastRowFirstColumn="0" w:lastRowLastColumn="0"/>
               <w:rPr>
-                <w:rFonts w:ascii="ArialNarrow" w:hAnsi="ArialNarrow" w:cs="ArialNarrow"/>
-              </w:rPr>
-            </w:pPr>
-            <w:r>
-              <w:rPr>
-                <w:rFonts w:ascii="ArialNarrow" w:hAnsi="ArialNarrow" w:cs="ArialNarrow"/>
+                <w:rFonts w:ascii="Univers" w:hAnsi="Univers" w:cs="ArialNarrow"/>
+              </w:rPr>
+            </w:pPr>
+            <w:r>
+              <w:rPr>
+                <w:rFonts w:ascii="Univers" w:hAnsi="Univers" w:cs="ArialNarrow"/>
               </w:rPr>
               <w:t xml:space="preserve">Codice univoco </w:t>
             </w:r>
             <w:r>
               <w:rPr>
-                <w:rFonts w:ascii="ArialNarrow" w:hAnsi="ArialNarrow" w:cs="ArialNarrow"/>
+                <w:rFonts w:ascii="Univers" w:hAnsi="Univers" w:cs="ArialNarrow"/>
               </w:rPr>
               <w:t xml:space="preserve">alfanumerico </w:t>
             </w:r>
             <w:r>
               <w:rPr>
-                <w:rFonts w:ascii="ArialNarrow" w:hAnsi="ArialNarrow" w:cs="ArialNarrow"/>
+                <w:rFonts w:ascii="Univers" w:hAnsi="Univers" w:cs="ArialNarrow"/>
               </w:rPr>
               <w:t xml:space="preserve">che permette l’identificazione e la catalogazione del prodotto </w:t>
             </w:r>
@@ -494,6 +558,9 @@
           <w:p>
             <w:pPr>
               <w:cnfStyle w:val="000000000000" w:firstRow="0" w:lastRow="0" w:firstColumn="0" w:lastColumn="0" w:oddVBand="0" w:evenVBand="0" w:oddHBand="0" w:evenHBand="0" w:firstRowFirstColumn="0" w:firstRowLastColumn="0" w:lastRowFirstColumn="0" w:lastRowLastColumn="0"/>
+              <w:rPr>
+                <w:rFonts w:ascii="Univers" w:hAnsi="Univers"/>
+              </w:rPr>
             </w:pPr>
           </w:p>
         </w:tc>
@@ -507,8 +574,14 @@
           <w:p>
             <w:pPr>
               <w:cnfStyle w:val="000000000000" w:firstRow="0" w:lastRow="0" w:firstColumn="0" w:lastColumn="0" w:oddVBand="0" w:evenVBand="0" w:oddHBand="0" w:evenHBand="0" w:firstRowFirstColumn="0" w:firstRowLastColumn="0" w:lastRowFirstColumn="0" w:lastRowLastColumn="0"/>
-            </w:pPr>
-            <w:r>
+              <w:rPr>
+                <w:rFonts w:ascii="Univers" w:hAnsi="Univers"/>
+              </w:rPr>
+            </w:pPr>
+            <w:r>
+              <w:rPr>
+                <w:rFonts w:ascii="Univers" w:hAnsi="Univers"/>
+              </w:rPr>
               <w:t xml:space="preserve">Prodotti fini, semilavorati, </w:t>
             </w:r>
           </w:p>
@@ -529,21 +602,27 @@
           <w:p>
             <w:pPr>
               <w:rPr>
+                <w:rFonts w:ascii="Univers" w:hAnsi="Univers"/>
                 <w:b w:val="0"/>
                 <w:bCs w:val="0"/>
               </w:rPr>
             </w:pPr>
             <w:r>
               <w:rPr>
+                <w:rFonts w:ascii="Univers" w:hAnsi="Univers"/>
                 <w:highlight w:val="yellow"/>
               </w:rPr>
               <w:t>Contratto</w:t>
             </w:r>
             <w:r>
+              <w:rPr>
+                <w:rFonts w:ascii="Univers" w:hAnsi="Univers"/>
+              </w:rPr>
               <w:t xml:space="preserve"> </w:t>
             </w:r>
             <w:r>
               <w:rPr>
+                <w:rFonts w:ascii="Univers" w:hAnsi="Univers"/>
                 <w:highlight w:val="yellow"/>
               </w:rPr>
               <w:t>stipulato</w:t>
@@ -564,12 +643,12 @@
               <w:adjustRightInd w:val="0"/>
               <w:cnfStyle w:val="000000100000" w:firstRow="0" w:lastRow="0" w:firstColumn="0" w:lastColumn="0" w:oddVBand="0" w:evenVBand="0" w:oddHBand="1" w:evenHBand="0" w:firstRowFirstColumn="0" w:firstRowLastColumn="0" w:lastRowFirstColumn="0" w:lastRowLastColumn="0"/>
               <w:rPr>
-                <w:rFonts w:ascii="ArialNarrow" w:hAnsi="ArialNarrow" w:cs="ArialNarrow"/>
-              </w:rPr>
-            </w:pPr>
-            <w:r>
-              <w:rPr>
-                <w:rFonts w:ascii="ArialNarrow" w:hAnsi="ArialNarrow" w:cs="ArialNarrow"/>
+                <w:rFonts w:ascii="Univers" w:hAnsi="Univers" w:cs="ArialNarrow"/>
+              </w:rPr>
+            </w:pPr>
+            <w:r>
+              <w:rPr>
+                <w:rFonts w:ascii="Univers" w:hAnsi="Univers" w:cs="ArialNarrow"/>
               </w:rPr>
               <w:t>Atto che stipula un accordo di vendita o</w:t>
             </w:r>
@@ -578,12 +657,12 @@
             <w:pPr>
               <w:cnfStyle w:val="000000100000" w:firstRow="0" w:lastRow="0" w:firstColumn="0" w:lastColumn="0" w:oddVBand="0" w:evenVBand="0" w:oddHBand="1" w:evenHBand="0" w:firstRowFirstColumn="0" w:firstRowLastColumn="0" w:lastRowFirstColumn="0" w:lastRowLastColumn="0"/>
               <w:rPr>
-                <w:rFonts w:ascii="ArialNarrow" w:hAnsi="ArialNarrow" w:cs="ArialNarrow"/>
-              </w:rPr>
-            </w:pPr>
-            <w:r>
-              <w:rPr>
-                <w:rFonts w:ascii="ArialNarrow" w:hAnsi="ArialNarrow" w:cs="ArialNarrow"/>
+                <w:rFonts w:ascii="Univers" w:hAnsi="Univers" w:cs="ArialNarrow"/>
+              </w:rPr>
+            </w:pPr>
+            <w:r>
+              <w:rPr>
+                <w:rFonts w:ascii="Univers" w:hAnsi="Univers" w:cs="ArialNarrow"/>
               </w:rPr>
               <w:t>acquisto fra l’azienda e una controparte.</w:t>
             </w:r>
@@ -599,6 +678,9 @@
           <w:p>
             <w:pPr>
               <w:cnfStyle w:val="000000100000" w:firstRow="0" w:lastRow="0" w:firstColumn="0" w:lastColumn="0" w:oddVBand="0" w:evenVBand="0" w:oddHBand="1" w:evenHBand="0" w:firstRowFirstColumn="0" w:firstRowLastColumn="0" w:lastRowFirstColumn="0" w:lastRowLastColumn="0"/>
+              <w:rPr>
+                <w:rFonts w:ascii="Univers" w:hAnsi="Univers"/>
+              </w:rPr>
             </w:pPr>
           </w:p>
         </w:tc>
@@ -612,8 +694,14 @@
           <w:p>
             <w:pPr>
               <w:cnfStyle w:val="000000100000" w:firstRow="0" w:lastRow="0" w:firstColumn="0" w:lastColumn="0" w:oddVBand="0" w:evenVBand="0" w:oddHBand="1" w:evenHBand="0" w:firstRowFirstColumn="0" w:firstRowLastColumn="0" w:lastRowFirstColumn="0" w:lastRowLastColumn="0"/>
-            </w:pPr>
-            <w:r>
+              <w:rPr>
+                <w:rFonts w:ascii="Univers" w:hAnsi="Univers"/>
+              </w:rPr>
+            </w:pPr>
+            <w:r>
+              <w:rPr>
+                <w:rFonts w:ascii="Univers" w:hAnsi="Univers"/>
+              </w:rPr>
               <w:t>Fornitori, Clienti, dipendenti</w:t>
             </w:r>
           </w:p>
@@ -629,8 +717,14 @@
             </w:tcBorders>
           </w:tcPr>
           <w:p>
-            <w:r>
-              <w:rPr>
+            <w:pPr>
+              <w:rPr>
+                <w:rFonts w:ascii="Univers" w:hAnsi="Univers"/>
+              </w:rPr>
+            </w:pPr>
+            <w:r>
+              <w:rPr>
+                <w:rFonts w:ascii="Univers" w:hAnsi="Univers"/>
                 <w:highlight w:val="yellow"/>
               </w:rPr>
               <w:t>Dipendenti</w:t>
@@ -648,12 +742,12 @@
             <w:pPr>
               <w:cnfStyle w:val="000000000000" w:firstRow="0" w:lastRow="0" w:firstColumn="0" w:lastColumn="0" w:oddVBand="0" w:evenVBand="0" w:oddHBand="0" w:evenHBand="0" w:firstRowFirstColumn="0" w:firstRowLastColumn="0" w:lastRowFirstColumn="0" w:lastRowLastColumn="0"/>
               <w:rPr>
-                <w:rFonts w:ascii="ArialNarrow" w:hAnsi="ArialNarrow" w:cs="ArialNarrow"/>
-              </w:rPr>
-            </w:pPr>
-            <w:r>
-              <w:rPr>
-                <w:rFonts w:ascii="ArialNarrow" w:hAnsi="ArialNarrow" w:cs="ArialNarrow"/>
+                <w:rFonts w:ascii="Univers" w:hAnsi="Univers" w:cs="ArialNarrow"/>
+              </w:rPr>
+            </w:pPr>
+            <w:r>
+              <w:rPr>
+                <w:rFonts w:ascii="Univers" w:hAnsi="Univers" w:cs="ArialNarrow"/>
               </w:rPr>
               <w:t xml:space="preserve">Lavoratore subordinato all’interno dell’azienda </w:t>
             </w:r>
@@ -669,6 +763,9 @@
           <w:p>
             <w:pPr>
               <w:cnfStyle w:val="000000000000" w:firstRow="0" w:lastRow="0" w:firstColumn="0" w:lastColumn="0" w:oddVBand="0" w:evenVBand="0" w:oddHBand="0" w:evenHBand="0" w:firstRowFirstColumn="0" w:firstRowLastColumn="0" w:lastRowFirstColumn="0" w:lastRowLastColumn="0"/>
+              <w:rPr>
+                <w:rFonts w:ascii="Univers" w:hAnsi="Univers"/>
+              </w:rPr>
             </w:pPr>
           </w:p>
         </w:tc>
@@ -682,8 +779,14 @@
           <w:p>
             <w:pPr>
               <w:cnfStyle w:val="000000000000" w:firstRow="0" w:lastRow="0" w:firstColumn="0" w:lastColumn="0" w:oddVBand="0" w:evenVBand="0" w:oddHBand="0" w:evenHBand="0" w:firstRowFirstColumn="0" w:firstRowLastColumn="0" w:lastRowFirstColumn="0" w:lastRowLastColumn="0"/>
-            </w:pPr>
-            <w:r>
+              <w:rPr>
+                <w:rFonts w:ascii="Univers" w:hAnsi="Univers"/>
+              </w:rPr>
+            </w:pPr>
+            <w:r>
+              <w:rPr>
+                <w:rFonts w:ascii="Univers" w:hAnsi="Univers"/>
+              </w:rPr>
               <w:t xml:space="preserve">Magazzino, stipendi, autisti, contratto stipulato, </w:t>
             </w:r>
           </w:p>
@@ -702,17 +805,17 @@
             </w:tcBorders>
           </w:tcPr>
           <w:p>
-            <w:r>
-              <w:rPr>
+            <w:pPr>
+              <w:rPr>
+                <w:rFonts w:ascii="Univers" w:hAnsi="Univers"/>
+              </w:rPr>
+            </w:pPr>
+            <w:r>
+              <w:rPr>
+                <w:rFonts w:ascii="Univers" w:hAnsi="Univers"/>
                 <w:highlight w:val="yellow"/>
               </w:rPr>
-              <w:t>F</w:t>
-            </w:r>
-            <w:r>
-              <w:rPr>
-                <w:highlight w:val="yellow"/>
-              </w:rPr>
-              <w:t>ornitori</w:t>
+              <w:t>Fornitori</w:t>
             </w:r>
           </w:p>
         </w:tc>
@@ -730,12 +833,12 @@
               <w:adjustRightInd w:val="0"/>
               <w:cnfStyle w:val="000000100000" w:firstRow="0" w:lastRow="0" w:firstColumn="0" w:lastColumn="0" w:oddVBand="0" w:evenVBand="0" w:oddHBand="1" w:evenHBand="0" w:firstRowFirstColumn="0" w:firstRowLastColumn="0" w:lastRowFirstColumn="0" w:lastRowLastColumn="0"/>
               <w:rPr>
-                <w:rFonts w:ascii="ArialNarrow" w:hAnsi="ArialNarrow" w:cs="ArialNarrow"/>
-              </w:rPr>
-            </w:pPr>
-            <w:r>
-              <w:rPr>
-                <w:rFonts w:ascii="ArialNarrow" w:hAnsi="ArialNarrow" w:cs="ArialNarrow"/>
+                <w:rFonts w:ascii="Univers" w:hAnsi="Univers" w:cs="ArialNarrow"/>
+              </w:rPr>
+            </w:pPr>
+            <w:r>
+              <w:rPr>
+                <w:rFonts w:ascii="Univers" w:hAnsi="Univers" w:cs="ArialNarrow"/>
               </w:rPr>
               <w:t>Azienda esterna che rifornisce l’azienda in</w:t>
             </w:r>
@@ -747,62 +850,14 @@
               <w:adjustRightInd w:val="0"/>
               <w:cnfStyle w:val="000000100000" w:firstRow="0" w:lastRow="0" w:firstColumn="0" w:lastColumn="0" w:oddVBand="0" w:evenVBand="0" w:oddHBand="1" w:evenHBand="0" w:firstRowFirstColumn="0" w:firstRowLastColumn="0" w:lastRowFirstColumn="0" w:lastRowLastColumn="0"/>
               <w:rPr>
-                <w:rFonts w:ascii="ArialNarrow" w:hAnsi="ArialNarrow" w:cs="ArialNarrow"/>
-              </w:rPr>
-            </w:pPr>
-            <w:r>
-              <w:rPr>
-                <w:rFonts w:ascii="ArialNarrow" w:hAnsi="ArialNarrow" w:cs="ArialNarrow"/>
-              </w:rPr>
-              <w:t xml:space="preserve">questione </w:t>
-            </w:r>
-            <w:r>
-              <w:rPr>
-                <w:rFonts w:ascii="ArialNarrow" w:hAnsi="ArialNarrow" w:cs="ArialNarrow"/>
-              </w:rPr>
-              <w:t>dei</w:t>
-            </w:r>
-            <w:r>
-              <w:rPr>
-                <w:rFonts w:ascii="ArialNarrow" w:hAnsi="ArialNarrow" w:cs="ArialNarrow"/>
-              </w:rPr>
-              <w:t xml:space="preserve"> material</w:t>
-            </w:r>
-            <w:r>
-              <w:rPr>
-                <w:rFonts w:ascii="ArialNarrow" w:hAnsi="ArialNarrow" w:cs="ArialNarrow"/>
-              </w:rPr>
-              <w:t xml:space="preserve">i che </w:t>
-            </w:r>
-            <w:r>
-              <w:rPr>
-                <w:rFonts w:ascii="ArialNarrow" w:hAnsi="ArialNarrow" w:cs="ArialNarrow"/>
-              </w:rPr>
-              <w:t>servono</w:t>
-            </w:r>
-            <w:r>
-              <w:rPr>
-                <w:rFonts w:ascii="ArialNarrow" w:hAnsi="ArialNarrow" w:cs="ArialNarrow"/>
-              </w:rPr>
-              <w:t xml:space="preserve"> alla</w:t>
-            </w:r>
-            <w:r>
-              <w:rPr>
-                <w:rFonts w:ascii="ArialNarrow" w:hAnsi="ArialNarrow" w:cs="ArialNarrow"/>
-              </w:rPr>
-              <w:t xml:space="preserve"> stessa per il normale svolgimento del</w:t>
-            </w:r>
-            <w:r>
-              <w:rPr>
-                <w:rFonts w:ascii="ArialNarrow" w:hAnsi="ArialNarrow" w:cs="ArialNarrow"/>
-              </w:rPr>
-              <w:t xml:space="preserve"> </w:t>
-            </w:r>
-            <w:r>
-              <w:rPr>
-                <w:rFonts w:ascii="ArialNarrow" w:hAnsi="ArialNarrow" w:cs="ArialNarrow"/>
-              </w:rPr>
-              <w:t>proprio operato.</w:t>
+                <w:rFonts w:ascii="Univers" w:hAnsi="Univers" w:cs="ArialNarrow"/>
+              </w:rPr>
+            </w:pPr>
+            <w:r>
+              <w:rPr>
+                <w:rFonts w:ascii="Univers" w:hAnsi="Univers" w:cs="ArialNarrow"/>
+              </w:rPr>
+              <w:t>questione dei materiali che servono alla stessa per il normale svolgimento del proprio operato.</w:t>
             </w:r>
           </w:p>
         </w:tc>
@@ -817,32 +872,14 @@
             <w:pPr>
               <w:cnfStyle w:val="000000100000" w:firstRow="0" w:lastRow="0" w:firstColumn="0" w:lastColumn="0" w:oddVBand="0" w:evenVBand="0" w:oddHBand="1" w:evenHBand="0" w:firstRowFirstColumn="0" w:firstRowLastColumn="0" w:lastRowFirstColumn="0" w:lastRowLastColumn="0"/>
               <w:rPr>
-                <w:rFonts w:ascii="ArialNarrow" w:hAnsi="ArialNarrow" w:cs="ArialNarrow"/>
-              </w:rPr>
-            </w:pPr>
-            <w:r>
-              <w:rPr>
-                <w:rFonts w:ascii="ArialNarrow" w:hAnsi="ArialNarrow" w:cs="ArialNarrow"/>
-              </w:rPr>
-              <w:t>G</w:t>
-            </w:r>
-            <w:r>
-              <w:rPr>
-                <w:rFonts w:ascii="ArialNarrow" w:hAnsi="ArialNarrow" w:cs="ArialNarrow"/>
-              </w:rPr>
-              <w:t>rossista</w:t>
-            </w:r>
-            <w:r>
-              <w:rPr>
-                <w:rFonts w:ascii="ArialNarrow" w:hAnsi="ArialNarrow" w:cs="ArialNarrow"/>
-              </w:rPr>
-              <w:t xml:space="preserve">, </w:t>
-            </w:r>
-            <w:r>
-              <w:rPr>
-                <w:rFonts w:ascii="ArialNarrow" w:hAnsi="ArialNarrow" w:cs="ArialNarrow"/>
-              </w:rPr>
-              <w:t>rifornitore</w:t>
+                <w:rFonts w:ascii="Univers" w:hAnsi="Univers" w:cs="ArialNarrow"/>
+              </w:rPr>
+            </w:pPr>
+            <w:r>
+              <w:rPr>
+                <w:rFonts w:ascii="Univers" w:hAnsi="Univers" w:cs="ArialNarrow"/>
+              </w:rPr>
+              <w:t>Grossista, rifornitore</w:t>
             </w:r>
           </w:p>
         </w:tc>
@@ -856,11 +893,20 @@
           <w:p>
             <w:pPr>
               <w:cnfStyle w:val="000000100000" w:firstRow="0" w:lastRow="0" w:firstColumn="0" w:lastColumn="0" w:oddVBand="0" w:evenVBand="0" w:oddHBand="1" w:evenHBand="0" w:firstRowFirstColumn="0" w:firstRowLastColumn="0" w:lastRowFirstColumn="0" w:lastRowLastColumn="0"/>
-            </w:pPr>
-            <w:r>
+              <w:rPr>
+                <w:rFonts w:ascii="Univers" w:hAnsi="Univers"/>
+              </w:rPr>
+            </w:pPr>
+            <w:r>
+              <w:rPr>
+                <w:rFonts w:ascii="Univers" w:hAnsi="Univers"/>
+              </w:rPr>
               <w:t>Materie prime, acquisto</w:t>
             </w:r>
             <w:r>
+              <w:rPr>
+                <w:rFonts w:ascii="Univers" w:hAnsi="Univers"/>
+              </w:rPr>
               <w:t>, codice identificativo, prezzi</w:t>
             </w:r>
           </w:p>
@@ -876,8 +922,14 @@
             </w:tcBorders>
           </w:tcPr>
           <w:p>
-            <w:r>
-              <w:rPr>
+            <w:pPr>
+              <w:rPr>
+                <w:rFonts w:ascii="Univers" w:hAnsi="Univers"/>
+              </w:rPr>
+            </w:pPr>
+            <w:r>
+              <w:rPr>
+                <w:rFonts w:ascii="Univers" w:hAnsi="Univers"/>
                 <w:highlight w:val="yellow"/>
               </w:rPr>
               <w:t>Magazzino</w:t>
@@ -895,20 +947,14 @@
             <w:pPr>
               <w:cnfStyle w:val="000000000000" w:firstRow="0" w:lastRow="0" w:firstColumn="0" w:lastColumn="0" w:oddVBand="0" w:evenVBand="0" w:oddHBand="0" w:evenHBand="0" w:firstRowFirstColumn="0" w:firstRowLastColumn="0" w:lastRowFirstColumn="0" w:lastRowLastColumn="0"/>
               <w:rPr>
-                <w:rFonts w:ascii="ArialNarrow" w:hAnsi="ArialNarrow" w:cs="ArialNarrow"/>
-              </w:rPr>
-            </w:pPr>
-            <w:r>
-              <w:rPr>
-                <w:rFonts w:ascii="ArialNarrow" w:hAnsi="ArialNarrow" w:cs="ArialNarrow"/>
-              </w:rPr>
-              <w:t>Locale adibito a deposito d</w:t>
-            </w:r>
-            <w:r>
-              <w:rPr>
-                <w:rFonts w:ascii="ArialNarrow" w:hAnsi="ArialNarrow" w:cs="ArialNarrow"/>
-              </w:rPr>
-              <w:t>elle materie prime e dei prodotti finiti</w:t>
+                <w:rFonts w:ascii="Univers" w:hAnsi="Univers" w:cs="ArialNarrow"/>
+              </w:rPr>
+            </w:pPr>
+            <w:r>
+              <w:rPr>
+                <w:rFonts w:ascii="Univers" w:hAnsi="Univers" w:cs="ArialNarrow"/>
+              </w:rPr>
+              <w:t>Locale adibito a deposito delle materie prime e dei prodotti finiti</w:t>
             </w:r>
           </w:p>
         </w:tc>
@@ -922,8 +968,14 @@
           <w:p>
             <w:pPr>
               <w:cnfStyle w:val="000000000000" w:firstRow="0" w:lastRow="0" w:firstColumn="0" w:lastColumn="0" w:oddVBand="0" w:evenVBand="0" w:oddHBand="0" w:evenHBand="0" w:firstRowFirstColumn="0" w:firstRowLastColumn="0" w:lastRowFirstColumn="0" w:lastRowLastColumn="0"/>
-            </w:pPr>
-            <w:r>
+              <w:rPr>
+                <w:rFonts w:ascii="Univers" w:hAnsi="Univers"/>
+              </w:rPr>
+            </w:pPr>
+            <w:r>
+              <w:rPr>
+                <w:rFonts w:ascii="Univers" w:hAnsi="Univers"/>
+              </w:rPr>
               <w:t>Deposito</w:t>
             </w:r>
           </w:p>
@@ -938,8 +990,14 @@
           <w:p>
             <w:pPr>
               <w:cnfStyle w:val="000000000000" w:firstRow="0" w:lastRow="0" w:firstColumn="0" w:lastColumn="0" w:oddVBand="0" w:evenVBand="0" w:oddHBand="0" w:evenHBand="0" w:firstRowFirstColumn="0" w:firstRowLastColumn="0" w:lastRowFirstColumn="0" w:lastRowLastColumn="0"/>
-            </w:pPr>
-            <w:r>
+              <w:rPr>
+                <w:rFonts w:ascii="Univers" w:hAnsi="Univers"/>
+              </w:rPr>
+            </w:pPr>
+            <w:r>
+              <w:rPr>
+                <w:rFonts w:ascii="Univers" w:hAnsi="Univers"/>
+              </w:rPr>
               <w:t>Materie prime, semilavorati, prodotti finiti, codice identificativo, dipendenti,</w:t>
             </w:r>
           </w:p>
@@ -960,11 +1018,13 @@
           <w:p>
             <w:pPr>
               <w:rPr>
+                <w:rFonts w:ascii="Univers" w:hAnsi="Univers"/>
                 <w:highlight w:val="yellow"/>
               </w:rPr>
             </w:pPr>
             <w:r>
               <w:rPr>
+                <w:rFonts w:ascii="Univers" w:hAnsi="Univers"/>
                 <w:highlight w:val="yellow"/>
               </w:rPr>
               <w:t>Materie prime</w:t>
@@ -982,12 +1042,12 @@
             <w:pPr>
               <w:cnfStyle w:val="000000100000" w:firstRow="0" w:lastRow="0" w:firstColumn="0" w:lastColumn="0" w:oddVBand="0" w:evenVBand="0" w:oddHBand="1" w:evenHBand="0" w:firstRowFirstColumn="0" w:firstRowLastColumn="0" w:lastRowFirstColumn="0" w:lastRowLastColumn="0"/>
               <w:rPr>
-                <w:rFonts w:ascii="ArialNarrow" w:hAnsi="ArialNarrow" w:cs="ArialNarrow"/>
-              </w:rPr>
-            </w:pPr>
-            <w:r>
-              <w:rPr>
-                <w:rFonts w:ascii="ArialNarrow" w:hAnsi="ArialNarrow" w:cs="ArialNarrow"/>
+                <w:rFonts w:ascii="Univers" w:hAnsi="Univers" w:cs="ArialNarrow"/>
+              </w:rPr>
+            </w:pPr>
+            <w:r>
+              <w:rPr>
+                <w:rFonts w:ascii="Univers" w:hAnsi="Univers" w:cs="ArialNarrow"/>
               </w:rPr>
               <w:t xml:space="preserve">Materiale acquistato dal fornitore, per la produzione delle suole </w:t>
             </w:r>
@@ -1003,8 +1063,14 @@
           <w:p>
             <w:pPr>
               <w:cnfStyle w:val="000000100000" w:firstRow="0" w:lastRow="0" w:firstColumn="0" w:lastColumn="0" w:oddVBand="0" w:evenVBand="0" w:oddHBand="1" w:evenHBand="0" w:firstRowFirstColumn="0" w:firstRowLastColumn="0" w:lastRowFirstColumn="0" w:lastRowLastColumn="0"/>
-            </w:pPr>
-            <w:r>
+              <w:rPr>
+                <w:rFonts w:ascii="Univers" w:hAnsi="Univers"/>
+              </w:rPr>
+            </w:pPr>
+            <w:r>
+              <w:rPr>
+                <w:rFonts w:ascii="Univers" w:hAnsi="Univers"/>
+              </w:rPr>
               <w:t>Prodotti</w:t>
             </w:r>
           </w:p>
@@ -1019,8 +1085,14 @@
           <w:p>
             <w:pPr>
               <w:cnfStyle w:val="000000100000" w:firstRow="0" w:lastRow="0" w:firstColumn="0" w:lastColumn="0" w:oddVBand="0" w:evenVBand="0" w:oddHBand="1" w:evenHBand="0" w:firstRowFirstColumn="0" w:firstRowLastColumn="0" w:lastRowFirstColumn="0" w:lastRowLastColumn="0"/>
-            </w:pPr>
-            <w:r>
+              <w:rPr>
+                <w:rFonts w:ascii="Univers" w:hAnsi="Univers"/>
+              </w:rPr>
+            </w:pPr>
+            <w:r>
+              <w:rPr>
+                <w:rFonts w:ascii="Univers" w:hAnsi="Univers"/>
+              </w:rPr>
               <w:t>Fornitori, magazzino, dipendenti, acquisto, prezzi</w:t>
             </w:r>
           </w:p>
@@ -1036,8 +1108,14 @@
             </w:tcBorders>
           </w:tcPr>
           <w:p>
-            <w:r>
-              <w:rPr>
+            <w:pPr>
+              <w:rPr>
+                <w:rFonts w:ascii="Univers" w:hAnsi="Univers"/>
+              </w:rPr>
+            </w:pPr>
+            <w:r>
+              <w:rPr>
+                <w:rFonts w:ascii="Univers" w:hAnsi="Univers"/>
                 <w:highlight w:val="yellow"/>
               </w:rPr>
               <w:t>Prezzi</w:t>
@@ -1055,12 +1133,12 @@
             <w:pPr>
               <w:cnfStyle w:val="000000000000" w:firstRow="0" w:lastRow="0" w:firstColumn="0" w:lastColumn="0" w:oddVBand="0" w:evenVBand="0" w:oddHBand="0" w:evenHBand="0" w:firstRowFirstColumn="0" w:firstRowLastColumn="0" w:lastRowFirstColumn="0" w:lastRowLastColumn="0"/>
               <w:rPr>
-                <w:rFonts w:ascii="ArialNarrow" w:hAnsi="ArialNarrow" w:cs="ArialNarrow"/>
-              </w:rPr>
-            </w:pPr>
-            <w:r>
-              <w:rPr>
-                <w:rFonts w:ascii="ArialNarrow" w:hAnsi="ArialNarrow" w:cs="ArialNarrow"/>
+                <w:rFonts w:ascii="Univers" w:hAnsi="Univers" w:cs="ArialNarrow"/>
+              </w:rPr>
+            </w:pPr>
+            <w:r>
+              <w:rPr>
+                <w:rFonts w:ascii="Univers" w:hAnsi="Univers" w:cs="ArialNarrow"/>
               </w:rPr>
               <w:t xml:space="preserve">Valore di scambio dei vari prodotti finiti e delle materie prime </w:t>
             </w:r>
@@ -1076,8 +1154,14 @@
           <w:p>
             <w:pPr>
               <w:cnfStyle w:val="000000000000" w:firstRow="0" w:lastRow="0" w:firstColumn="0" w:lastColumn="0" w:oddVBand="0" w:evenVBand="0" w:oddHBand="0" w:evenHBand="0" w:firstRowFirstColumn="0" w:firstRowLastColumn="0" w:lastRowFirstColumn="0" w:lastRowLastColumn="0"/>
-            </w:pPr>
-            <w:r>
+              <w:rPr>
+                <w:rFonts w:ascii="Univers" w:hAnsi="Univers"/>
+              </w:rPr>
+            </w:pPr>
+            <w:r>
+              <w:rPr>
+                <w:rFonts w:ascii="Univers" w:hAnsi="Univers"/>
+              </w:rPr>
               <w:t xml:space="preserve">Costi, importi </w:t>
             </w:r>
           </w:p>
@@ -1092,8 +1176,14 @@
           <w:p>
             <w:pPr>
               <w:cnfStyle w:val="000000000000" w:firstRow="0" w:lastRow="0" w:firstColumn="0" w:lastColumn="0" w:oddVBand="0" w:evenVBand="0" w:oddHBand="0" w:evenHBand="0" w:firstRowFirstColumn="0" w:firstRowLastColumn="0" w:lastRowFirstColumn="0" w:lastRowLastColumn="0"/>
-            </w:pPr>
-            <w:r>
+              <w:rPr>
+                <w:rFonts w:ascii="Univers" w:hAnsi="Univers"/>
+              </w:rPr>
+            </w:pPr>
+            <w:r>
+              <w:rPr>
+                <w:rFonts w:ascii="Univers" w:hAnsi="Univers"/>
+              </w:rPr>
               <w:t>Materie prime, prodotti finiti, semilavorato, contratto stipulato, cliente, fornitori, acquisto</w:t>
             </w:r>
           </w:p>
@@ -1112,14 +1202,22 @@
             </w:tcBorders>
           </w:tcPr>
           <w:p>
-            <w:r>
-              <w:rPr>
+            <w:pPr>
+              <w:rPr>
+                <w:rFonts w:ascii="Univers" w:hAnsi="Univers"/>
+              </w:rPr>
+            </w:pPr>
+            <w:r>
+              <w:rPr>
+                <w:rFonts w:ascii="Univers" w:hAnsi="Univers"/>
                 <w:highlight w:val="yellow"/>
               </w:rPr>
+              <w:lastRenderedPageBreak/>
               <w:t>Prodotto</w:t>
             </w:r>
             <w:r>
               <w:rPr>
+                <w:rFonts w:ascii="Univers" w:hAnsi="Univers"/>
                 <w:highlight w:val="yellow"/>
               </w:rPr>
               <w:t xml:space="preserve"> finiti</w:t>
@@ -1137,24 +1235,24 @@
             <w:pPr>
               <w:cnfStyle w:val="000000100000" w:firstRow="0" w:lastRow="0" w:firstColumn="0" w:lastColumn="0" w:oddVBand="0" w:evenVBand="0" w:oddHBand="1" w:evenHBand="0" w:firstRowFirstColumn="0" w:firstRowLastColumn="0" w:lastRowFirstColumn="0" w:lastRowLastColumn="0"/>
               <w:rPr>
-                <w:rFonts w:ascii="ArialNarrow" w:hAnsi="ArialNarrow" w:cs="ArialNarrow"/>
-              </w:rPr>
-            </w:pPr>
-            <w:r>
-              <w:rPr>
-                <w:rFonts w:ascii="ArialNarrow" w:hAnsi="ArialNarrow" w:cs="ArialNarrow"/>
+                <w:rFonts w:ascii="Univers" w:hAnsi="Univers" w:cs="ArialNarrow"/>
+              </w:rPr>
+            </w:pPr>
+            <w:r>
+              <w:rPr>
+                <w:rFonts w:ascii="Univers" w:hAnsi="Univers" w:cs="ArialNarrow"/>
               </w:rPr>
               <w:t xml:space="preserve">Prodotti </w:t>
             </w:r>
             <w:r>
               <w:rPr>
-                <w:rFonts w:ascii="ArialNarrow" w:hAnsi="ArialNarrow" w:cs="ArialNarrow"/>
+                <w:rFonts w:ascii="Univers" w:hAnsi="Univers" w:cs="ArialNarrow"/>
               </w:rPr>
               <w:t xml:space="preserve">completi e </w:t>
             </w:r>
             <w:r>
               <w:rPr>
-                <w:rFonts w:ascii="ArialNarrow" w:hAnsi="ArialNarrow" w:cs="ArialNarrow"/>
+                <w:rFonts w:ascii="Univers" w:hAnsi="Univers" w:cs="ArialNarrow"/>
               </w:rPr>
               <w:t>fabbricati dall’azienda attraverso la catena di montaggio</w:t>
             </w:r>
@@ -1170,8 +1268,14 @@
           <w:p>
             <w:pPr>
               <w:cnfStyle w:val="000000100000" w:firstRow="0" w:lastRow="0" w:firstColumn="0" w:lastColumn="0" w:oddVBand="0" w:evenVBand="0" w:oddHBand="1" w:evenHBand="0" w:firstRowFirstColumn="0" w:firstRowLastColumn="0" w:lastRowFirstColumn="0" w:lastRowLastColumn="0"/>
-            </w:pPr>
-            <w:r>
+              <w:rPr>
+                <w:rFonts w:ascii="Univers" w:hAnsi="Univers"/>
+              </w:rPr>
+            </w:pPr>
+            <w:r>
+              <w:rPr>
+                <w:rFonts w:ascii="Univers" w:hAnsi="Univers"/>
+              </w:rPr>
               <w:t>Prodotti</w:t>
             </w:r>
           </w:p>
@@ -1186,8 +1290,14 @@
           <w:p>
             <w:pPr>
               <w:cnfStyle w:val="000000100000" w:firstRow="0" w:lastRow="0" w:firstColumn="0" w:lastColumn="0" w:oddVBand="0" w:evenVBand="0" w:oddHBand="1" w:evenHBand="0" w:firstRowFirstColumn="0" w:firstRowLastColumn="0" w:lastRowFirstColumn="0" w:lastRowLastColumn="0"/>
-            </w:pPr>
-            <w:r>
+              <w:rPr>
+                <w:rFonts w:ascii="Univers" w:hAnsi="Univers"/>
+              </w:rPr>
+            </w:pPr>
+            <w:r>
+              <w:rPr>
+                <w:rFonts w:ascii="Univers" w:hAnsi="Univers"/>
+              </w:rPr>
               <w:t>Magazzino, codice identificativo</w:t>
             </w:r>
           </w:p>
@@ -1205,11 +1315,13 @@
           <w:p>
             <w:pPr>
               <w:rPr>
+                <w:rFonts w:ascii="Univers" w:hAnsi="Univers"/>
                 <w:highlight w:val="yellow"/>
               </w:rPr>
             </w:pPr>
             <w:r>
               <w:rPr>
+                <w:rFonts w:ascii="Univers" w:hAnsi="Univers"/>
                 <w:highlight w:val="yellow"/>
               </w:rPr>
               <w:t>Semilavorato</w:t>
@@ -1227,17 +1339,18 @@
             <w:pPr>
               <w:cnfStyle w:val="000000000000" w:firstRow="0" w:lastRow="0" w:firstColumn="0" w:lastColumn="0" w:oddVBand="0" w:evenVBand="0" w:oddHBand="0" w:evenHBand="0" w:firstRowFirstColumn="0" w:firstRowLastColumn="0" w:lastRowFirstColumn="0" w:lastRowLastColumn="0"/>
               <w:rPr>
-                <w:rFonts w:ascii="ArialNarrow" w:hAnsi="ArialNarrow" w:cs="ArialNarrow"/>
-              </w:rPr>
-            </w:pPr>
-            <w:r>
-              <w:rPr>
-                <w:rFonts w:ascii="ArialNarrow" w:hAnsi="ArialNarrow" w:cs="ArialNarrow"/>
+                <w:rFonts w:ascii="Univers" w:hAnsi="Univers" w:cs="ArialNarrow"/>
+              </w:rPr>
+            </w:pPr>
+            <w:r>
+              <w:rPr>
+                <w:rFonts w:ascii="Univers" w:hAnsi="Univers" w:cs="ArialNarrow"/>
               </w:rPr>
               <w:t>Inserti</w:t>
             </w:r>
             <w:r>
               <w:rPr>
+                <w:rFonts w:ascii="Univers" w:hAnsi="Univers"/>
                 <w:color w:val="000000" w:themeColor="text1"/>
                 <w:sz w:val="24"/>
                 <w:szCs w:val="24"/>
@@ -1246,6 +1359,7 @@
             </w:r>
             <w:r>
               <w:rPr>
+                <w:rFonts w:ascii="Univers" w:hAnsi="Univers"/>
                 <w:color w:val="000000" w:themeColor="text1"/>
                 <w:sz w:val="24"/>
                 <w:szCs w:val="24"/>
@@ -1254,6 +1368,7 @@
             </w:r>
             <w:r>
               <w:rPr>
+                <w:rFonts w:ascii="Univers" w:hAnsi="Univers"/>
                 <w:color w:val="000000" w:themeColor="text1"/>
                 <w:sz w:val="24"/>
                 <w:szCs w:val="24"/>
@@ -1262,6 +1377,7 @@
             </w:r>
             <w:r>
               <w:rPr>
+                <w:rFonts w:ascii="Univers" w:hAnsi="Univers"/>
                 <w:color w:val="000000" w:themeColor="text1"/>
                 <w:sz w:val="24"/>
                 <w:szCs w:val="24"/>
@@ -1270,6 +1386,7 @@
             </w:r>
             <w:r>
               <w:rPr>
+                <w:rFonts w:ascii="Univers" w:hAnsi="Univers"/>
                 <w:color w:val="000000" w:themeColor="text1"/>
                 <w:sz w:val="24"/>
                 <w:szCs w:val="24"/>
@@ -1278,6 +1395,7 @@
             </w:r>
             <w:r>
               <w:rPr>
+                <w:rFonts w:ascii="Univers" w:hAnsi="Univers"/>
                 <w:color w:val="000000" w:themeColor="text1"/>
                 <w:sz w:val="24"/>
                 <w:szCs w:val="24"/>
@@ -1286,6 +1404,7 @@
             </w:r>
             <w:r>
               <w:rPr>
+                <w:rFonts w:ascii="Univers" w:hAnsi="Univers"/>
                 <w:color w:val="000000" w:themeColor="text1"/>
                 <w:sz w:val="24"/>
                 <w:szCs w:val="24"/>
@@ -1304,8 +1423,14 @@
           <w:p>
             <w:pPr>
               <w:cnfStyle w:val="000000000000" w:firstRow="0" w:lastRow="0" w:firstColumn="0" w:lastColumn="0" w:oddVBand="0" w:evenVBand="0" w:oddHBand="0" w:evenHBand="0" w:firstRowFirstColumn="0" w:firstRowLastColumn="0" w:lastRowFirstColumn="0" w:lastRowLastColumn="0"/>
-            </w:pPr>
-            <w:r>
+              <w:rPr>
+                <w:rFonts w:ascii="Univers" w:hAnsi="Univers"/>
+              </w:rPr>
+            </w:pPr>
+            <w:r>
+              <w:rPr>
+                <w:rFonts w:ascii="Univers" w:hAnsi="Univers"/>
+              </w:rPr>
               <w:t>Prodotti semilavorati, inserti, accessorio</w:t>
             </w:r>
           </w:p>
@@ -1320,12 +1445,15 @@
           <w:p>
             <w:pPr>
               <w:cnfStyle w:val="000000000000" w:firstRow="0" w:lastRow="0" w:firstColumn="0" w:lastColumn="0" w:oddVBand="0" w:evenVBand="0" w:oddHBand="0" w:evenHBand="0" w:firstRowFirstColumn="0" w:firstRowLastColumn="0" w:lastRowFirstColumn="0" w:lastRowLastColumn="0"/>
-            </w:pPr>
-            <w:r>
-              <w:t>Magazzino, codice identificativo</w:t>
-            </w:r>
-            <w:r>
-              <w:t xml:space="preserve">, fornitori </w:t>
+              <w:rPr>
+                <w:rFonts w:ascii="Univers" w:hAnsi="Univers"/>
+              </w:rPr>
+            </w:pPr>
+            <w:r>
+              <w:rPr>
+                <w:rFonts w:ascii="Univers" w:hAnsi="Univers"/>
+              </w:rPr>
+              <w:t xml:space="preserve">Magazzino, codice identificativo, fornitori </w:t>
             </w:r>
           </w:p>
         </w:tc>
@@ -1345,14 +1473,15 @@
           <w:p>
             <w:pPr>
               <w:rPr>
+                <w:rFonts w:ascii="Univers" w:hAnsi="Univers"/>
                 <w:highlight w:val="yellow"/>
               </w:rPr>
             </w:pPr>
             <w:r>
               <w:rPr>
+                <w:rFonts w:ascii="Univers" w:hAnsi="Univers"/>
                 <w:highlight w:val="yellow"/>
               </w:rPr>
-              <w:lastRenderedPageBreak/>
               <w:t>Stipendi</w:t>
             </w:r>
           </w:p>
@@ -1368,20 +1497,14 @@
             <w:pPr>
               <w:cnfStyle w:val="000000100000" w:firstRow="0" w:lastRow="0" w:firstColumn="0" w:lastColumn="0" w:oddVBand="0" w:evenVBand="0" w:oddHBand="1" w:evenHBand="0" w:firstRowFirstColumn="0" w:firstRowLastColumn="0" w:lastRowFirstColumn="0" w:lastRowLastColumn="0"/>
               <w:rPr>
-                <w:rFonts w:ascii="ArialNarrow" w:hAnsi="ArialNarrow" w:cs="ArialNarrow"/>
-              </w:rPr>
-            </w:pPr>
-            <w:r>
-              <w:rPr>
-                <w:rFonts w:ascii="ArialNarrow" w:hAnsi="ArialNarrow" w:cs="ArialNarrow"/>
-              </w:rPr>
-              <w:t>Retribuzione in denaro che viene corrisposta a</w:t>
-            </w:r>
-            <w:r>
-              <w:rPr>
-                <w:rFonts w:ascii="ArialNarrow" w:hAnsi="ArialNarrow" w:cs="ArialNarrow"/>
-              </w:rPr>
-              <w:t>i dipendenti</w:t>
+                <w:rFonts w:ascii="Univers" w:hAnsi="Univers" w:cs="ArialNarrow"/>
+              </w:rPr>
+            </w:pPr>
+            <w:r>
+              <w:rPr>
+                <w:rFonts w:ascii="Univers" w:hAnsi="Univers" w:cs="ArialNarrow"/>
+              </w:rPr>
+              <w:t>Retribuzione in denaro che viene corrisposta ai dipendenti</w:t>
             </w:r>
           </w:p>
         </w:tc>
@@ -1395,6 +1518,9 @@
           <w:p>
             <w:pPr>
               <w:cnfStyle w:val="000000100000" w:firstRow="0" w:lastRow="0" w:firstColumn="0" w:lastColumn="0" w:oddVBand="0" w:evenVBand="0" w:oddHBand="1" w:evenHBand="0" w:firstRowFirstColumn="0" w:firstRowLastColumn="0" w:lastRowFirstColumn="0" w:lastRowLastColumn="0"/>
+              <w:rPr>
+                <w:rFonts w:ascii="Univers" w:hAnsi="Univers"/>
+              </w:rPr>
             </w:pPr>
           </w:p>
         </w:tc>
@@ -1408,6 +1534,9 @@
           <w:p>
             <w:pPr>
               <w:cnfStyle w:val="000000100000" w:firstRow="0" w:lastRow="0" w:firstColumn="0" w:lastColumn="0" w:oddVBand="0" w:evenVBand="0" w:oddHBand="1" w:evenHBand="0" w:firstRowFirstColumn="0" w:firstRowLastColumn="0" w:lastRowFirstColumn="0" w:lastRowLastColumn="0"/>
+              <w:rPr>
+                <w:rFonts w:ascii="Univers" w:hAnsi="Univers"/>
+              </w:rPr>
             </w:pPr>
           </w:p>
         </w:tc>
@@ -1424,11 +1553,13 @@
           <w:p>
             <w:pPr>
               <w:rPr>
+                <w:rFonts w:ascii="Univers" w:hAnsi="Univers"/>
                 <w:highlight w:val="yellow"/>
               </w:rPr>
             </w:pPr>
             <w:r>
               <w:rPr>
+                <w:rFonts w:ascii="Univers" w:hAnsi="Univers"/>
                 <w:highlight w:val="yellow"/>
               </w:rPr>
               <w:t>Transazioni</w:t>
@@ -1446,12 +1577,12 @@
             <w:pPr>
               <w:cnfStyle w:val="000000000000" w:firstRow="0" w:lastRow="0" w:firstColumn="0" w:lastColumn="0" w:oddVBand="0" w:evenVBand="0" w:oddHBand="0" w:evenHBand="0" w:firstRowFirstColumn="0" w:firstRowLastColumn="0" w:lastRowFirstColumn="0" w:lastRowLastColumn="0"/>
               <w:rPr>
-                <w:rFonts w:ascii="ArialNarrow" w:hAnsi="ArialNarrow" w:cs="ArialNarrow"/>
-              </w:rPr>
-            </w:pPr>
-            <w:r>
-              <w:rPr>
-                <w:rFonts w:ascii="ArialNarrow" w:hAnsi="ArialNarrow" w:cs="ArialNarrow"/>
+                <w:rFonts w:ascii="Univers" w:hAnsi="Univers" w:cs="ArialNarrow"/>
+              </w:rPr>
+            </w:pPr>
+            <w:r>
+              <w:rPr>
+                <w:rFonts w:ascii="Univers" w:hAnsi="Univers" w:cs="ArialNarrow"/>
               </w:rPr>
               <w:t xml:space="preserve">Pagamento effettivo di un contratto stipulato tra l’azienda e i clienti/fornitori </w:t>
             </w:r>
@@ -1467,6 +1598,9 @@
           <w:p>
             <w:pPr>
               <w:cnfStyle w:val="000000000000" w:firstRow="0" w:lastRow="0" w:firstColumn="0" w:lastColumn="0" w:oddVBand="0" w:evenVBand="0" w:oddHBand="0" w:evenHBand="0" w:firstRowFirstColumn="0" w:firstRowLastColumn="0" w:lastRowFirstColumn="0" w:lastRowLastColumn="0"/>
+              <w:rPr>
+                <w:rFonts w:ascii="Univers" w:hAnsi="Univers"/>
+              </w:rPr>
             </w:pPr>
           </w:p>
         </w:tc>
@@ -1480,10 +1614,14 @@
           <w:p>
             <w:pPr>
               <w:cnfStyle w:val="000000000000" w:firstRow="0" w:lastRow="0" w:firstColumn="0" w:lastColumn="0" w:oddVBand="0" w:evenVBand="0" w:oddHBand="0" w:evenHBand="0" w:firstRowFirstColumn="0" w:firstRowLastColumn="0" w:lastRowFirstColumn="0" w:lastRowLastColumn="0"/>
+              <w:rPr>
+                <w:rFonts w:ascii="Univers" w:hAnsi="Univers"/>
+              </w:rPr>
             </w:pPr>
           </w:p>
         </w:tc>
       </w:tr>
+      <w:bookmarkEnd w:id="0"/>
     </w:tbl>
     <w:p/>
     <w:sectPr>

</xml_diff>